<commit_message>
Matej: doplneny todo list pre Martina o jednu poziadavku
</commit_message>
<xml_diff>
--- a/documentation/Mato.docx
+++ b/documentation/Mato.docx
@@ -4,7 +4,7 @@
   <w:body>
     <w:p>
       <w:pPr>
-        <w:pStyle w:val="Nadpis1"/>
+        <w:pStyle w:val="Heading1"/>
       </w:pPr>
       <w:r>
         <w:t>Maťo</w:t>
@@ -12,7 +12,7 @@
     </w:p>
     <w:p>
       <w:pPr>
-        <w:pStyle w:val="Odstavecseseznamem"/>
+        <w:pStyle w:val="ListParagraph"/>
         <w:numPr>
           <w:ilvl w:val="0"/>
           <w:numId w:val="1"/>
@@ -24,7 +24,7 @@
     </w:p>
     <w:p>
       <w:pPr>
-        <w:pStyle w:val="Odstavecseseznamem"/>
+        <w:pStyle w:val="ListParagraph"/>
         <w:numPr>
           <w:ilvl w:val="1"/>
           <w:numId w:val="1"/>
@@ -48,7 +48,7 @@
     </w:p>
     <w:p>
       <w:pPr>
-        <w:pStyle w:val="Odstavecseseznamem"/>
+        <w:pStyle w:val="ListParagraph"/>
         <w:numPr>
           <w:ilvl w:val="1"/>
           <w:numId w:val="1"/>
@@ -72,23 +72,14 @@
     </w:p>
     <w:p>
       <w:pPr>
-        <w:pStyle w:val="Odstavecseseznamem"/>
+        <w:pStyle w:val="ListParagraph"/>
         <w:numPr>
           <w:ilvl w:val="1"/>
           <w:numId w:val="1"/>
         </w:numPr>
       </w:pPr>
       <w:r>
-        <w:t>druhý</w:t>
-      </w:r>
-      <w:r>
-        <w:t xml:space="preserve"> dropdown</w:t>
-      </w:r>
-      <w:r>
-        <w:t xml:space="preserve"> &lt;select&gt;</w:t>
-      </w:r>
-      <w:r>
-        <w:t xml:space="preserve"> má class=“</w:t>
+        <w:t>druhý dropdown &lt;select&gt; má class=“</w:t>
       </w:r>
       <w:r>
         <w:t xml:space="preserve"> </w:t>
@@ -111,7 +102,7 @@
     </w:p>
     <w:p>
       <w:pPr>
-        <w:pStyle w:val="Odstavecseseznamem"/>
+        <w:pStyle w:val="ListParagraph"/>
         <w:numPr>
           <w:ilvl w:val="1"/>
           <w:numId w:val="1"/>
@@ -132,7 +123,7 @@
     </w:p>
     <w:p>
       <w:pPr>
-        <w:pStyle w:val="Odstavecseseznamem"/>
+        <w:pStyle w:val="ListParagraph"/>
         <w:numPr>
           <w:ilvl w:val="1"/>
           <w:numId w:val="1"/>
@@ -144,7 +135,7 @@
     </w:p>
     <w:p>
       <w:pPr>
-        <w:pStyle w:val="Odstavecseseznamem"/>
+        <w:pStyle w:val="ListParagraph"/>
         <w:numPr>
           <w:ilvl w:val="0"/>
           <w:numId w:val="1"/>
@@ -152,6 +143,18 @@
       </w:pPr>
       <w:r>
         <w:t>Opraviť skákajúcu navigáciu</w:t>
+      </w:r>
+    </w:p>
+    <w:p>
+      <w:pPr>
+        <w:pStyle w:val="ListParagraph"/>
+        <w:numPr>
+          <w:ilvl w:val="0"/>
+          <w:numId w:val="1"/>
+        </w:numPr>
+      </w:pPr>
+      <w:r>
+        <w:t xml:space="preserve">Pridat na auth_view 2 linky... jeden pod stlpec s clankami a nech sa vola Ostatne clanky napr alebo dajak tak podobne a to iste aj pod Udalosti... </w:t>
       </w:r>
       <w:bookmarkStart w:id="0" w:name="_GoBack"/>
       <w:bookmarkEnd w:id="0"/>
@@ -419,15 +422,15 @@
     <w:lsdException w:name="Bibliography" w:uiPriority="37"/>
     <w:lsdException w:name="TOC Heading" w:uiPriority="39" w:qFormat="1"/>
   </w:latentStyles>
-  <w:style w:type="paragraph" w:default="1" w:styleId="Normln">
+  <w:style w:type="paragraph" w:default="1" w:styleId="Normal">
     <w:name w:val="Normal"/>
     <w:qFormat/>
   </w:style>
-  <w:style w:type="paragraph" w:styleId="Nadpis1">
+  <w:style w:type="paragraph" w:styleId="Heading1">
     <w:name w:val="heading 1"/>
-    <w:basedOn w:val="Normln"/>
-    <w:next w:val="Normln"/>
-    <w:link w:val="Nadpis1Char"/>
+    <w:basedOn w:val="Normal"/>
+    <w:next w:val="Normal"/>
+    <w:link w:val="Heading1Char"/>
     <w:uiPriority w:val="9"/>
     <w:qFormat/>
     <w:rsid w:val="00DD585F"/>
@@ -446,13 +449,13 @@
       <w:szCs w:val="28"/>
     </w:rPr>
   </w:style>
-  <w:style w:type="character" w:default="1" w:styleId="Standardnpsmoodstavce">
+  <w:style w:type="character" w:default="1" w:styleId="DefaultParagraphFont">
     <w:name w:val="Default Paragraph Font"/>
     <w:uiPriority w:val="1"/>
     <w:semiHidden/>
     <w:unhideWhenUsed/>
   </w:style>
-  <w:style w:type="table" w:default="1" w:styleId="Normlntabulka">
+  <w:style w:type="table" w:default="1" w:styleId="TableNormal">
     <w:name w:val="Normal Table"/>
     <w:uiPriority w:val="99"/>
     <w:semiHidden/>
@@ -467,16 +470,16 @@
       </w:tblCellMar>
     </w:tblPr>
   </w:style>
-  <w:style w:type="numbering" w:default="1" w:styleId="Bezseznamu">
+  <w:style w:type="numbering" w:default="1" w:styleId="NoList">
     <w:name w:val="No List"/>
     <w:uiPriority w:val="99"/>
     <w:semiHidden/>
     <w:unhideWhenUsed/>
   </w:style>
-  <w:style w:type="character" w:customStyle="1" w:styleId="Nadpis1Char">
-    <w:name w:val="Nadpis 1 Char"/>
-    <w:basedOn w:val="Standardnpsmoodstavce"/>
-    <w:link w:val="Nadpis1"/>
+  <w:style w:type="character" w:customStyle="1" w:styleId="Heading1Char">
+    <w:name w:val="Heading 1 Char"/>
+    <w:basedOn w:val="DefaultParagraphFont"/>
+    <w:link w:val="Heading1"/>
     <w:uiPriority w:val="9"/>
     <w:rsid w:val="00DD585F"/>
     <w:rPr>
@@ -488,9 +491,9 @@
       <w:szCs w:val="28"/>
     </w:rPr>
   </w:style>
-  <w:style w:type="paragraph" w:styleId="Odstavecseseznamem">
+  <w:style w:type="paragraph" w:styleId="ListParagraph">
     <w:name w:val="List Paragraph"/>
-    <w:basedOn w:val="Normln"/>
+    <w:basedOn w:val="Normal"/>
     <w:uiPriority w:val="34"/>
     <w:qFormat/>
     <w:rsid w:val="00DD585F"/>
@@ -658,15 +661,15 @@
     <w:lsdException w:name="Bibliography" w:uiPriority="37"/>
     <w:lsdException w:name="TOC Heading" w:uiPriority="39" w:qFormat="1"/>
   </w:latentStyles>
-  <w:style w:type="paragraph" w:default="1" w:styleId="Normln">
+  <w:style w:type="paragraph" w:default="1" w:styleId="Normal">
     <w:name w:val="Normal"/>
     <w:qFormat/>
   </w:style>
-  <w:style w:type="paragraph" w:styleId="Nadpis1">
+  <w:style w:type="paragraph" w:styleId="Heading1">
     <w:name w:val="heading 1"/>
-    <w:basedOn w:val="Normln"/>
-    <w:next w:val="Normln"/>
-    <w:link w:val="Nadpis1Char"/>
+    <w:basedOn w:val="Normal"/>
+    <w:next w:val="Normal"/>
+    <w:link w:val="Heading1Char"/>
     <w:uiPriority w:val="9"/>
     <w:qFormat/>
     <w:rsid w:val="00DD585F"/>
@@ -685,13 +688,13 @@
       <w:szCs w:val="28"/>
     </w:rPr>
   </w:style>
-  <w:style w:type="character" w:default="1" w:styleId="Standardnpsmoodstavce">
+  <w:style w:type="character" w:default="1" w:styleId="DefaultParagraphFont">
     <w:name w:val="Default Paragraph Font"/>
     <w:uiPriority w:val="1"/>
     <w:semiHidden/>
     <w:unhideWhenUsed/>
   </w:style>
-  <w:style w:type="table" w:default="1" w:styleId="Normlntabulka">
+  <w:style w:type="table" w:default="1" w:styleId="TableNormal">
     <w:name w:val="Normal Table"/>
     <w:uiPriority w:val="99"/>
     <w:semiHidden/>
@@ -706,16 +709,16 @@
       </w:tblCellMar>
     </w:tblPr>
   </w:style>
-  <w:style w:type="numbering" w:default="1" w:styleId="Bezseznamu">
+  <w:style w:type="numbering" w:default="1" w:styleId="NoList">
     <w:name w:val="No List"/>
     <w:uiPriority w:val="99"/>
     <w:semiHidden/>
     <w:unhideWhenUsed/>
   </w:style>
-  <w:style w:type="character" w:customStyle="1" w:styleId="Nadpis1Char">
-    <w:name w:val="Nadpis 1 Char"/>
-    <w:basedOn w:val="Standardnpsmoodstavce"/>
-    <w:link w:val="Nadpis1"/>
+  <w:style w:type="character" w:customStyle="1" w:styleId="Heading1Char">
+    <w:name w:val="Heading 1 Char"/>
+    <w:basedOn w:val="DefaultParagraphFont"/>
+    <w:link w:val="Heading1"/>
     <w:uiPriority w:val="9"/>
     <w:rsid w:val="00DD585F"/>
     <w:rPr>
@@ -727,9 +730,9 @@
       <w:szCs w:val="28"/>
     </w:rPr>
   </w:style>
-  <w:style w:type="paragraph" w:styleId="Odstavecseseznamem">
+  <w:style w:type="paragraph" w:styleId="ListParagraph">
     <w:name w:val="List Paragraph"/>
-    <w:basedOn w:val="Normln"/>
+    <w:basedOn w:val="Normal"/>
     <w:uiPriority w:val="34"/>
     <w:qFormat/>
     <w:rsid w:val="00DD585F"/>

</xml_diff>

<commit_message>
Matej: este jedna poziadavka pridana do todo lista pre Martina
</commit_message>
<xml_diff>
--- a/documentation/Mato.docx
+++ b/documentation/Mato.docx
@@ -155,6 +155,30 @@
       </w:pPr>
       <w:r>
         <w:t xml:space="preserve">Pridat na auth_view 2 linky... jeden pod stlpec s clankami a nech sa vola Ostatne clanky napr alebo dajak tak podobne a to iste aj pod Udalosti... </w:t>
+      </w:r>
+    </w:p>
+    <w:p>
+      <w:pPr>
+        <w:pStyle w:val="ListParagraph"/>
+        <w:numPr>
+          <w:ilvl w:val="0"/>
+          <w:numId w:val="1"/>
+        </w:numPr>
+      </w:pPr>
+      <w:r>
+        <w:t>Prerob prosim ta udalosti a v payments + v uzivateloch tie 3prepinacie linky nasledujuco. Bude to posobit podla mna vizualne privetivejsie ako hentak cisty text...</w:t>
+      </w:r>
+    </w:p>
+    <w:p>
+      <w:pPr>
+        <w:pStyle w:val="ListParagraph"/>
+        <w:numPr>
+          <w:ilvl w:val="0"/>
+          <w:numId w:val="2"/>
+        </w:numPr>
+      </w:pPr>
+      <w:r>
+        <w:t>Urob tie linky ako „taby“ tj kazdy link napr v udalostiach bude to Vsetky eventy, Najnovsie a Najdolezitejsie mat vyzor ako obdlznik ktoreho pravy a horny roh bude zaobleny a bude to nalepene hned nad gridom aby to posobilo ako zalozka. A ked bude niektora z nich vybrana napr ze uzivatel bude mat prave zobrazene Vsetky eventy tak tomu zmen pozadie (selected) tak ako si robil navigaciu, Takto bude aspon uzivatel vediet kde sa prave nachadza. Spomen si na Novotneho prednasku o tom ze uzivatel je na stranke strateny...A aspon sa vyhneme vytknutiu od gazakovej resp petrovica ze sa v tom neda orientovat</w:t>
       </w:r>
       <w:bookmarkStart w:id="0" w:name="_GoBack"/>
       <w:bookmarkEnd w:id="0"/>
@@ -260,8 +284,124 @@
       </w:pPr>
     </w:lvl>
   </w:abstractNum>
+  <w:abstractNum w:abstractNumId="1">
+    <w:nsid w:val="712C7B57"/>
+    <w:multiLevelType w:val="hybridMultilevel"/>
+    <w:tmpl w:val="1D9E8A7C"/>
+    <w:lvl w:ilvl="0" w:tplc="041B0001">
+      <w:start w:val="1"/>
+      <w:numFmt w:val="bullet"/>
+      <w:lvlText w:val=""/>
+      <w:lvlJc w:val="left"/>
+      <w:pPr>
+        <w:ind w:left="1440" w:hanging="360"/>
+      </w:pPr>
+      <w:rPr>
+        <w:rFonts w:ascii="Symbol" w:hAnsi="Symbol" w:hint="default"/>
+      </w:rPr>
+    </w:lvl>
+    <w:lvl w:ilvl="1" w:tplc="041B0003" w:tentative="1">
+      <w:start w:val="1"/>
+      <w:numFmt w:val="bullet"/>
+      <w:lvlText w:val="o"/>
+      <w:lvlJc w:val="left"/>
+      <w:pPr>
+        <w:ind w:left="2160" w:hanging="360"/>
+      </w:pPr>
+      <w:rPr>
+        <w:rFonts w:ascii="Courier New" w:hAnsi="Courier New" w:cs="Courier New" w:hint="default"/>
+      </w:rPr>
+    </w:lvl>
+    <w:lvl w:ilvl="2" w:tplc="041B0005" w:tentative="1">
+      <w:start w:val="1"/>
+      <w:numFmt w:val="bullet"/>
+      <w:lvlText w:val=""/>
+      <w:lvlJc w:val="left"/>
+      <w:pPr>
+        <w:ind w:left="2880" w:hanging="360"/>
+      </w:pPr>
+      <w:rPr>
+        <w:rFonts w:ascii="Wingdings" w:hAnsi="Wingdings" w:hint="default"/>
+      </w:rPr>
+    </w:lvl>
+    <w:lvl w:ilvl="3" w:tplc="041B0001" w:tentative="1">
+      <w:start w:val="1"/>
+      <w:numFmt w:val="bullet"/>
+      <w:lvlText w:val=""/>
+      <w:lvlJc w:val="left"/>
+      <w:pPr>
+        <w:ind w:left="3600" w:hanging="360"/>
+      </w:pPr>
+      <w:rPr>
+        <w:rFonts w:ascii="Symbol" w:hAnsi="Symbol" w:hint="default"/>
+      </w:rPr>
+    </w:lvl>
+    <w:lvl w:ilvl="4" w:tplc="041B0003" w:tentative="1">
+      <w:start w:val="1"/>
+      <w:numFmt w:val="bullet"/>
+      <w:lvlText w:val="o"/>
+      <w:lvlJc w:val="left"/>
+      <w:pPr>
+        <w:ind w:left="4320" w:hanging="360"/>
+      </w:pPr>
+      <w:rPr>
+        <w:rFonts w:ascii="Courier New" w:hAnsi="Courier New" w:cs="Courier New" w:hint="default"/>
+      </w:rPr>
+    </w:lvl>
+    <w:lvl w:ilvl="5" w:tplc="041B0005" w:tentative="1">
+      <w:start w:val="1"/>
+      <w:numFmt w:val="bullet"/>
+      <w:lvlText w:val=""/>
+      <w:lvlJc w:val="left"/>
+      <w:pPr>
+        <w:ind w:left="5040" w:hanging="360"/>
+      </w:pPr>
+      <w:rPr>
+        <w:rFonts w:ascii="Wingdings" w:hAnsi="Wingdings" w:hint="default"/>
+      </w:rPr>
+    </w:lvl>
+    <w:lvl w:ilvl="6" w:tplc="041B0001" w:tentative="1">
+      <w:start w:val="1"/>
+      <w:numFmt w:val="bullet"/>
+      <w:lvlText w:val=""/>
+      <w:lvlJc w:val="left"/>
+      <w:pPr>
+        <w:ind w:left="5760" w:hanging="360"/>
+      </w:pPr>
+      <w:rPr>
+        <w:rFonts w:ascii="Symbol" w:hAnsi="Symbol" w:hint="default"/>
+      </w:rPr>
+    </w:lvl>
+    <w:lvl w:ilvl="7" w:tplc="041B0003" w:tentative="1">
+      <w:start w:val="1"/>
+      <w:numFmt w:val="bullet"/>
+      <w:lvlText w:val="o"/>
+      <w:lvlJc w:val="left"/>
+      <w:pPr>
+        <w:ind w:left="6480" w:hanging="360"/>
+      </w:pPr>
+      <w:rPr>
+        <w:rFonts w:ascii="Courier New" w:hAnsi="Courier New" w:cs="Courier New" w:hint="default"/>
+      </w:rPr>
+    </w:lvl>
+    <w:lvl w:ilvl="8" w:tplc="041B0005" w:tentative="1">
+      <w:start w:val="1"/>
+      <w:numFmt w:val="bullet"/>
+      <w:lvlText w:val=""/>
+      <w:lvlJc w:val="left"/>
+      <w:pPr>
+        <w:ind w:left="7200" w:hanging="360"/>
+      </w:pPr>
+      <w:rPr>
+        <w:rFonts w:ascii="Wingdings" w:hAnsi="Wingdings" w:hint="default"/>
+      </w:rPr>
+    </w:lvl>
+  </w:abstractNum>
   <w:num w:numId="1">
     <w:abstractNumId w:val="0"/>
+  </w:num>
+  <w:num w:numId="2">
+    <w:abstractNumId w:val="1"/>
   </w:num>
 </w:numbering>
 </file>

</xml_diff>

<commit_message>
Stevo: uvodzovky na export, dropdowny na events a payments
</commit_message>
<xml_diff>
--- a/documentation/Mato.docx
+++ b/documentation/Mato.docx
@@ -4,7 +4,7 @@
   <w:body>
     <w:p>
       <w:pPr>
-        <w:pStyle w:val="Heading1"/>
+        <w:pStyle w:val="Nadpis1"/>
       </w:pPr>
       <w:r>
         <w:t>Maťo</w:t>
@@ -12,78 +12,160 @@
     </w:p>
     <w:p>
       <w:pPr>
-        <w:pStyle w:val="ListParagraph"/>
+        <w:pStyle w:val="Odstavecseseznamem"/>
         <w:numPr>
           <w:ilvl w:val="0"/>
           <w:numId w:val="1"/>
         </w:numPr>
       </w:pPr>
       <w:r>
-        <w:t>Urobiť štýl pre filter na correspondence_view</w:t>
-      </w:r>
+        <w:t xml:space="preserve">Urobiť štýl pre filter na </w:t>
+      </w:r>
+      <w:proofErr w:type="spellStart"/>
+      <w:r>
+        <w:t>correspondence_view</w:t>
+      </w:r>
+      <w:proofErr w:type="spellEnd"/>
     </w:p>
     <w:p>
       <w:pPr>
-        <w:pStyle w:val="ListParagraph"/>
+        <w:pStyle w:val="Odstavecseseznamem"/>
         <w:numPr>
           <w:ilvl w:val="1"/>
           <w:numId w:val="1"/>
         </w:numPr>
       </w:pPr>
       <w:r>
-        <w:t>celý riadok filtra &lt;div&gt; (teda 2x dropdown a 1x label zruš) má class=“</w:t>
-      </w:r>
-      <w:r>
-        <w:t xml:space="preserve"> </w:t>
-      </w:r>
+        <w:t xml:space="preserve">celý riadok filtra &lt;div&gt; (teda 2x </w:t>
+      </w:r>
+      <w:proofErr w:type="spellStart"/>
+      <w:r>
+        <w:t>dropdown</w:t>
+      </w:r>
+      <w:proofErr w:type="spellEnd"/>
+      <w:r>
+        <w:t xml:space="preserve"> a 1x </w:t>
+      </w:r>
+      <w:proofErr w:type="spellStart"/>
+      <w:r>
+        <w:t>label</w:t>
+      </w:r>
+      <w:proofErr w:type="spellEnd"/>
+      <w:r>
+        <w:t xml:space="preserve"> zruš) má </w:t>
+      </w:r>
+      <w:proofErr w:type="spellStart"/>
+      <w:r>
+        <w:t>class</w:t>
+      </w:r>
+      <w:proofErr w:type="spellEnd"/>
+      <w:r>
+        <w:t>=“</w:t>
+      </w:r>
+      <w:r>
+        <w:t xml:space="preserve"> </w:t>
+      </w:r>
+      <w:proofErr w:type="spellStart"/>
       <w:r>
         <w:rPr>
           <w:b/>
         </w:rPr>
         <w:t>filter_row</w:t>
       </w:r>
+      <w:proofErr w:type="spellEnd"/>
       <w:r>
         <w:t>“</w:t>
       </w:r>
     </w:p>
     <w:p>
       <w:pPr>
-        <w:pStyle w:val="ListParagraph"/>
+        <w:pStyle w:val="Odstavecseseznamem"/>
         <w:numPr>
           <w:ilvl w:val="1"/>
           <w:numId w:val="1"/>
         </w:numPr>
       </w:pPr>
       <w:r>
-        <w:t>prvý dropdown &lt;select&gt; má class=“</w:t>
-      </w:r>
-      <w:r>
-        <w:t xml:space="preserve"> </w:t>
-      </w:r>
+        <w:t xml:space="preserve">prvý </w:t>
+      </w:r>
+      <w:proofErr w:type="spellStart"/>
+      <w:r>
+        <w:t>dropdown</w:t>
+      </w:r>
+      <w:proofErr w:type="spellEnd"/>
+      <w:r>
+        <w:t xml:space="preserve"> &lt;</w:t>
+      </w:r>
+      <w:proofErr w:type="spellStart"/>
+      <w:r>
+        <w:t>select</w:t>
+      </w:r>
+      <w:proofErr w:type="spellEnd"/>
+      <w:r>
+        <w:t xml:space="preserve">&gt; má </w:t>
+      </w:r>
+      <w:proofErr w:type="spellStart"/>
+      <w:r>
+        <w:t>class</w:t>
+      </w:r>
+      <w:proofErr w:type="spellEnd"/>
+      <w:r>
+        <w:t>=“</w:t>
+      </w:r>
+      <w:r>
+        <w:t xml:space="preserve"> </w:t>
+      </w:r>
+      <w:proofErr w:type="spellStart"/>
       <w:r>
         <w:rPr>
           <w:b/>
         </w:rPr>
         <w:t>filter_type</w:t>
       </w:r>
+      <w:proofErr w:type="spellEnd"/>
       <w:r>
         <w:t>“</w:t>
       </w:r>
     </w:p>
     <w:p>
       <w:pPr>
-        <w:pStyle w:val="ListParagraph"/>
+        <w:pStyle w:val="Odstavecseseznamem"/>
         <w:numPr>
           <w:ilvl w:val="1"/>
           <w:numId w:val="1"/>
         </w:numPr>
       </w:pPr>
       <w:r>
-        <w:t>druhý dropdown &lt;select&gt; má class=“</w:t>
-      </w:r>
-      <w:r>
-        <w:t xml:space="preserve"> </w:t>
-      </w:r>
+        <w:t xml:space="preserve">druhý </w:t>
+      </w:r>
+      <w:proofErr w:type="spellStart"/>
+      <w:r>
+        <w:t>dropdown</w:t>
+      </w:r>
+      <w:proofErr w:type="spellEnd"/>
+      <w:r>
+        <w:t xml:space="preserve"> &lt;</w:t>
+      </w:r>
+      <w:proofErr w:type="spellStart"/>
+      <w:r>
+        <w:t>select</w:t>
+      </w:r>
+      <w:proofErr w:type="spellEnd"/>
+      <w:r>
+        <w:t xml:space="preserve">&gt; má </w:t>
+      </w:r>
+      <w:proofErr w:type="spellStart"/>
+      <w:r>
+        <w:t>class</w:t>
+      </w:r>
+      <w:proofErr w:type="spellEnd"/>
+      <w:r>
+        <w:t>=“</w:t>
+      </w:r>
+      <w:r>
+        <w:t xml:space="preserve"> </w:t>
+      </w:r>
+      <w:proofErr w:type="spellStart"/>
       <w:r>
         <w:rPr>
           <w:b/>
@@ -96,20 +178,43 @@
         </w:rPr>
         <w:t>value</w:t>
       </w:r>
+      <w:proofErr w:type="spellEnd"/>
       <w:r>
         <w:t>“</w:t>
       </w:r>
+      <w:bookmarkStart w:id="0" w:name="_GoBack"/>
+      <w:bookmarkEnd w:id="0"/>
     </w:p>
     <w:p>
       <w:pPr>
-        <w:pStyle w:val="ListParagraph"/>
+        <w:pStyle w:val="Odstavecseseznamem"/>
         <w:numPr>
           <w:ilvl w:val="1"/>
           <w:numId w:val="1"/>
         </w:numPr>
       </w:pPr>
       <w:r>
-        <w:t>posledný label je &lt;span&gt;, ktorý má class=“</w:t>
+        <w:t xml:space="preserve">posledný </w:t>
+      </w:r>
+      <w:proofErr w:type="spellStart"/>
+      <w:r>
+        <w:t>label</w:t>
+      </w:r>
+      <w:proofErr w:type="spellEnd"/>
+      <w:r>
+        <w:t xml:space="preserve"> je &lt;</w:t>
+      </w:r>
+      <w:proofErr w:type="spellStart"/>
+      <w:r>
+        <w:t>span</w:t>
+      </w:r>
+      <w:proofErr w:type="spellEnd"/>
+      <w:r>
+        <w:t xml:space="preserve">&gt;, ktorý má </w:t>
+      </w:r>
+      <w:proofErr w:type="spellStart"/>
+      <w:r>
+        <w:t>class=“</w:t>
       </w:r>
       <w:r>
         <w:rPr>
@@ -117,25 +222,34 @@
         </w:rPr>
         <w:t>filter_remove</w:t>
       </w:r>
+      <w:proofErr w:type="spellEnd"/>
       <w:r>
         <w:t>“</w:t>
       </w:r>
     </w:p>
     <w:p>
       <w:pPr>
-        <w:pStyle w:val="ListParagraph"/>
+        <w:pStyle w:val="Odstavecseseznamem"/>
         <w:numPr>
           <w:ilvl w:val="1"/>
           <w:numId w:val="1"/>
         </w:numPr>
       </w:pPr>
       <w:r>
-        <w:t>tieto classy keď si dáš do CSS vieš nastaviť štýly týmto elementom</w:t>
+        <w:t xml:space="preserve">tieto </w:t>
+      </w:r>
+      <w:proofErr w:type="spellStart"/>
+      <w:r>
+        <w:t>classy</w:t>
+      </w:r>
+      <w:proofErr w:type="spellEnd"/>
+      <w:r>
+        <w:t xml:space="preserve"> keď si dáš do CSS vieš nastaviť štýly týmto elementom</w:t>
       </w:r>
     </w:p>
     <w:p>
       <w:pPr>
-        <w:pStyle w:val="ListParagraph"/>
+        <w:pStyle w:val="Odstavecseseznamem"/>
         <w:numPr>
           <w:ilvl w:val="0"/>
           <w:numId w:val="1"/>
@@ -147,41 +261,610 @@
     </w:p>
     <w:p>
       <w:pPr>
-        <w:pStyle w:val="ListParagraph"/>
+        <w:pStyle w:val="Odstavecseseznamem"/>
         <w:numPr>
           <w:ilvl w:val="0"/>
           <w:numId w:val="1"/>
         </w:numPr>
       </w:pPr>
-      <w:r>
-        <w:t xml:space="preserve">Pridat na auth_view 2 linky... jeden pod stlpec s clankami a nech sa vola Ostatne clanky napr alebo dajak tak podobne a to iste aj pod Udalosti... </w:t>
+      <w:proofErr w:type="spellStart"/>
+      <w:r>
+        <w:t>Pridat</w:t>
+      </w:r>
+      <w:proofErr w:type="spellEnd"/>
+      <w:r>
+        <w:t xml:space="preserve"> na </w:t>
+      </w:r>
+      <w:proofErr w:type="spellStart"/>
+      <w:r>
+        <w:t>auth_view</w:t>
+      </w:r>
+      <w:proofErr w:type="spellEnd"/>
+      <w:r>
+        <w:t xml:space="preserve"> 2 linky... jeden pod </w:t>
+      </w:r>
+      <w:proofErr w:type="spellStart"/>
+      <w:r>
+        <w:t>stlpec</w:t>
+      </w:r>
+      <w:proofErr w:type="spellEnd"/>
+      <w:r>
+        <w:t xml:space="preserve"> s </w:t>
+      </w:r>
+      <w:proofErr w:type="spellStart"/>
+      <w:r>
+        <w:t>clankami</w:t>
+      </w:r>
+      <w:proofErr w:type="spellEnd"/>
+      <w:r>
+        <w:t xml:space="preserve"> a nech sa vola Ostatne </w:t>
+      </w:r>
+      <w:proofErr w:type="spellStart"/>
+      <w:r>
+        <w:t>clanky</w:t>
+      </w:r>
+      <w:proofErr w:type="spellEnd"/>
+      <w:r>
+        <w:t xml:space="preserve"> </w:t>
+      </w:r>
+      <w:proofErr w:type="spellStart"/>
+      <w:r>
+        <w:t>napr</w:t>
+      </w:r>
+      <w:proofErr w:type="spellEnd"/>
+      <w:r>
+        <w:t xml:space="preserve"> alebo </w:t>
+      </w:r>
+      <w:proofErr w:type="spellStart"/>
+      <w:r>
+        <w:t>dajak</w:t>
+      </w:r>
+      <w:proofErr w:type="spellEnd"/>
+      <w:r>
+        <w:t xml:space="preserve"> tak podobne a to iste aj pod Udalosti... </w:t>
       </w:r>
     </w:p>
     <w:p>
       <w:pPr>
-        <w:pStyle w:val="ListParagraph"/>
+        <w:pStyle w:val="Odstavecseseznamem"/>
         <w:numPr>
           <w:ilvl w:val="0"/>
           <w:numId w:val="1"/>
         </w:numPr>
       </w:pPr>
       <w:r>
-        <w:t>Prerob prosim ta udalosti a v payments + v uzivateloch tie 3prepinacie linky nasledujuco. Bude to posobit podla mna vizualne privetivejsie ako hentak cisty text...</w:t>
-      </w:r>
+        <w:t xml:space="preserve">Z dôvodu zmien treba </w:t>
+      </w:r>
+      <w:proofErr w:type="spellStart"/>
+      <w:r>
+        <w:t>nadizajnovať</w:t>
+      </w:r>
+      <w:proofErr w:type="spellEnd"/>
+      <w:r>
+        <w:t xml:space="preserve">: </w:t>
+      </w:r>
+      <w:proofErr w:type="spellStart"/>
+      <w:r>
+        <w:t>events_view</w:t>
+      </w:r>
+      <w:proofErr w:type="spellEnd"/>
+      <w:r>
+        <w:t xml:space="preserve">, </w:t>
+      </w:r>
+      <w:proofErr w:type="spellStart"/>
+      <w:r>
+        <w:t>payments_view</w:t>
+      </w:r>
+      <w:proofErr w:type="spellEnd"/>
     </w:p>
     <w:p>
       <w:pPr>
-        <w:pStyle w:val="ListParagraph"/>
+        <w:pStyle w:val="Odstavecseseznamem"/>
+        <w:numPr>
+          <w:ilvl w:val="0"/>
+          <w:numId w:val="1"/>
+        </w:numPr>
+      </w:pPr>
+      <w:r>
+        <w:t xml:space="preserve">Prerob </w:t>
+      </w:r>
+      <w:proofErr w:type="spellStart"/>
+      <w:r>
+        <w:t>prosim</w:t>
+      </w:r>
+      <w:proofErr w:type="spellEnd"/>
+      <w:r>
+        <w:t xml:space="preserve"> ta udalosti a v </w:t>
+      </w:r>
+      <w:proofErr w:type="spellStart"/>
+      <w:r>
+        <w:t>payments</w:t>
+      </w:r>
+      <w:proofErr w:type="spellEnd"/>
+      <w:r>
+        <w:t xml:space="preserve"> + v </w:t>
+      </w:r>
+      <w:proofErr w:type="spellStart"/>
+      <w:r>
+        <w:t>uzivateloch</w:t>
+      </w:r>
+      <w:proofErr w:type="spellEnd"/>
+      <w:r>
+        <w:t xml:space="preserve"> tie 3prepinacie linky </w:t>
+      </w:r>
+      <w:proofErr w:type="spellStart"/>
+      <w:r>
+        <w:t>nasledujuco</w:t>
+      </w:r>
+      <w:proofErr w:type="spellEnd"/>
+      <w:r>
+        <w:t xml:space="preserve">. Bude to </w:t>
+      </w:r>
+      <w:proofErr w:type="spellStart"/>
+      <w:r>
+        <w:t>posobit</w:t>
+      </w:r>
+      <w:proofErr w:type="spellEnd"/>
+      <w:r>
+        <w:t xml:space="preserve"> </w:t>
+      </w:r>
+      <w:proofErr w:type="spellStart"/>
+      <w:r>
+        <w:t>podla</w:t>
+      </w:r>
+      <w:proofErr w:type="spellEnd"/>
+      <w:r>
+        <w:t xml:space="preserve"> </w:t>
+      </w:r>
+      <w:proofErr w:type="spellStart"/>
+      <w:r>
+        <w:t>mna</w:t>
+      </w:r>
+      <w:proofErr w:type="spellEnd"/>
+      <w:r>
+        <w:t xml:space="preserve"> </w:t>
+      </w:r>
+      <w:proofErr w:type="spellStart"/>
+      <w:r>
+        <w:t>vizualne</w:t>
+      </w:r>
+      <w:proofErr w:type="spellEnd"/>
+      <w:r>
+        <w:t xml:space="preserve"> </w:t>
+      </w:r>
+      <w:proofErr w:type="spellStart"/>
+      <w:r>
+        <w:t>privetivejsie</w:t>
+      </w:r>
+      <w:proofErr w:type="spellEnd"/>
+      <w:r>
+        <w:t xml:space="preserve"> ako </w:t>
+      </w:r>
+      <w:proofErr w:type="spellStart"/>
+      <w:r>
+        <w:t>hentak</w:t>
+      </w:r>
+      <w:proofErr w:type="spellEnd"/>
+      <w:r>
+        <w:t xml:space="preserve"> </w:t>
+      </w:r>
+      <w:proofErr w:type="spellStart"/>
+      <w:r>
+        <w:t>cisty</w:t>
+      </w:r>
+      <w:proofErr w:type="spellEnd"/>
+      <w:r>
+        <w:t xml:space="preserve"> text...</w:t>
+      </w:r>
+    </w:p>
+    <w:p>
+      <w:pPr>
+        <w:pStyle w:val="Odstavecseseznamem"/>
         <w:numPr>
           <w:ilvl w:val="0"/>
           <w:numId w:val="2"/>
         </w:numPr>
       </w:pPr>
       <w:r>
-        <w:t>Urob tie linky ako „taby“ tj kazdy link napr v udalostiach bude to Vsetky eventy, Najnovsie a Najdolezitejsie mat vyzor ako obdlznik ktoreho pravy a horny roh bude zaobleny a bude to nalepene hned nad gridom aby to posobilo ako zalozka. A ked bude niektora z nich vybrana napr ze uzivatel bude mat prave zobrazene Vsetky eventy tak tomu zmen pozadie (selected) tak ako si robil navigaciu, Takto bude aspon uzivatel vediet kde sa prave nachadza. Spomen si na Novotneho prednasku o tom ze uzivatel je na stranke strateny...A aspon sa vyhneme vytknutiu od gazakovej resp petrovica ze sa v tom neda orientovat</w:t>
-      </w:r>
-      <w:bookmarkStart w:id="0" w:name="_GoBack"/>
-      <w:bookmarkEnd w:id="0"/>
+        <w:t>Urob tie linky ako „</w:t>
+      </w:r>
+      <w:proofErr w:type="spellStart"/>
+      <w:r>
+        <w:t>taby</w:t>
+      </w:r>
+      <w:proofErr w:type="spellEnd"/>
+      <w:r>
+        <w:t xml:space="preserve">“ </w:t>
+      </w:r>
+      <w:proofErr w:type="spellStart"/>
+      <w:r>
+        <w:t>tj</w:t>
+      </w:r>
+      <w:proofErr w:type="spellEnd"/>
+      <w:r>
+        <w:t xml:space="preserve"> </w:t>
+      </w:r>
+      <w:proofErr w:type="spellStart"/>
+      <w:r>
+        <w:t>kazdy</w:t>
+      </w:r>
+      <w:proofErr w:type="spellEnd"/>
+      <w:r>
+        <w:t xml:space="preserve"> </w:t>
+      </w:r>
+      <w:proofErr w:type="spellStart"/>
+      <w:r>
+        <w:t>link</w:t>
+      </w:r>
+      <w:proofErr w:type="spellEnd"/>
+      <w:r>
+        <w:t xml:space="preserve"> </w:t>
+      </w:r>
+      <w:proofErr w:type="spellStart"/>
+      <w:r>
+        <w:t>napr</w:t>
+      </w:r>
+      <w:proofErr w:type="spellEnd"/>
+      <w:r>
+        <w:t xml:space="preserve"> v udalostiach bude to </w:t>
+      </w:r>
+      <w:proofErr w:type="spellStart"/>
+      <w:r>
+        <w:t>Vsetky</w:t>
+      </w:r>
+      <w:proofErr w:type="spellEnd"/>
+      <w:r>
+        <w:t xml:space="preserve"> </w:t>
+      </w:r>
+      <w:proofErr w:type="spellStart"/>
+      <w:r>
+        <w:t>eventy</w:t>
+      </w:r>
+      <w:proofErr w:type="spellEnd"/>
+      <w:r>
+        <w:t xml:space="preserve">, </w:t>
+      </w:r>
+      <w:proofErr w:type="spellStart"/>
+      <w:r>
+        <w:t>Najnovsie</w:t>
+      </w:r>
+      <w:proofErr w:type="spellEnd"/>
+      <w:r>
+        <w:t xml:space="preserve"> a </w:t>
+      </w:r>
+      <w:proofErr w:type="spellStart"/>
+      <w:r>
+        <w:t>Najdolezitejsie</w:t>
+      </w:r>
+      <w:proofErr w:type="spellEnd"/>
+      <w:r>
+        <w:t xml:space="preserve"> mat </w:t>
+      </w:r>
+      <w:proofErr w:type="spellStart"/>
+      <w:r>
+        <w:t>vyzor</w:t>
+      </w:r>
+      <w:proofErr w:type="spellEnd"/>
+      <w:r>
+        <w:t xml:space="preserve"> ako </w:t>
+      </w:r>
+      <w:proofErr w:type="spellStart"/>
+      <w:r>
+        <w:t>obdlznik</w:t>
+      </w:r>
+      <w:proofErr w:type="spellEnd"/>
+      <w:r>
+        <w:t xml:space="preserve"> </w:t>
+      </w:r>
+      <w:proofErr w:type="spellStart"/>
+      <w:r>
+        <w:t>ktoreho</w:t>
+      </w:r>
+      <w:proofErr w:type="spellEnd"/>
+      <w:r>
+        <w:t xml:space="preserve"> </w:t>
+      </w:r>
+      <w:proofErr w:type="spellStart"/>
+      <w:r>
+        <w:t>pravy</w:t>
+      </w:r>
+      <w:proofErr w:type="spellEnd"/>
+      <w:r>
+        <w:t xml:space="preserve"> a </w:t>
+      </w:r>
+      <w:proofErr w:type="spellStart"/>
+      <w:r>
+        <w:t>horny</w:t>
+      </w:r>
+      <w:proofErr w:type="spellEnd"/>
+      <w:r>
+        <w:t xml:space="preserve"> roh bude </w:t>
+      </w:r>
+      <w:proofErr w:type="spellStart"/>
+      <w:r>
+        <w:t>zaobleny</w:t>
+      </w:r>
+      <w:proofErr w:type="spellEnd"/>
+      <w:r>
+        <w:t xml:space="preserve"> a bude to nalepene </w:t>
+      </w:r>
+      <w:proofErr w:type="spellStart"/>
+      <w:r>
+        <w:t>hned</w:t>
+      </w:r>
+      <w:proofErr w:type="spellEnd"/>
+      <w:r>
+        <w:t xml:space="preserve"> nad </w:t>
+      </w:r>
+      <w:proofErr w:type="spellStart"/>
+      <w:r>
+        <w:t>gridom</w:t>
+      </w:r>
+      <w:proofErr w:type="spellEnd"/>
+      <w:r>
+        <w:t xml:space="preserve"> aby to </w:t>
+      </w:r>
+      <w:proofErr w:type="spellStart"/>
+      <w:r>
+        <w:t>posobilo</w:t>
+      </w:r>
+      <w:proofErr w:type="spellEnd"/>
+      <w:r>
+        <w:t xml:space="preserve"> ako </w:t>
+      </w:r>
+      <w:proofErr w:type="spellStart"/>
+      <w:r>
+        <w:t>zalozka</w:t>
+      </w:r>
+      <w:proofErr w:type="spellEnd"/>
+      <w:r>
+        <w:t>. A </w:t>
+      </w:r>
+      <w:proofErr w:type="spellStart"/>
+      <w:r>
+        <w:t>ked</w:t>
+      </w:r>
+      <w:proofErr w:type="spellEnd"/>
+      <w:r>
+        <w:t xml:space="preserve"> bude </w:t>
+      </w:r>
+      <w:proofErr w:type="spellStart"/>
+      <w:r>
+        <w:t>niektora</w:t>
+      </w:r>
+      <w:proofErr w:type="spellEnd"/>
+      <w:r>
+        <w:t xml:space="preserve"> z nich </w:t>
+      </w:r>
+      <w:proofErr w:type="spellStart"/>
+      <w:r>
+        <w:t>vybrana</w:t>
+      </w:r>
+      <w:proofErr w:type="spellEnd"/>
+      <w:r>
+        <w:t xml:space="preserve"> </w:t>
+      </w:r>
+      <w:proofErr w:type="spellStart"/>
+      <w:r>
+        <w:t>napr</w:t>
+      </w:r>
+      <w:proofErr w:type="spellEnd"/>
+      <w:r>
+        <w:t xml:space="preserve"> </w:t>
+      </w:r>
+      <w:proofErr w:type="spellStart"/>
+      <w:r>
+        <w:t>ze</w:t>
+      </w:r>
+      <w:proofErr w:type="spellEnd"/>
+      <w:r>
+        <w:t xml:space="preserve"> </w:t>
+      </w:r>
+      <w:proofErr w:type="spellStart"/>
+      <w:r>
+        <w:t>uzivatel</w:t>
+      </w:r>
+      <w:proofErr w:type="spellEnd"/>
+      <w:r>
+        <w:t xml:space="preserve"> bude mat </w:t>
+      </w:r>
+      <w:proofErr w:type="spellStart"/>
+      <w:r>
+        <w:t>prave</w:t>
+      </w:r>
+      <w:proofErr w:type="spellEnd"/>
+      <w:r>
+        <w:t xml:space="preserve"> zobrazene </w:t>
+      </w:r>
+      <w:proofErr w:type="spellStart"/>
+      <w:r>
+        <w:t>Vsetky</w:t>
+      </w:r>
+      <w:proofErr w:type="spellEnd"/>
+      <w:r>
+        <w:t xml:space="preserve"> </w:t>
+      </w:r>
+      <w:proofErr w:type="spellStart"/>
+      <w:r>
+        <w:t>eventy</w:t>
+      </w:r>
+      <w:proofErr w:type="spellEnd"/>
+      <w:r>
+        <w:t xml:space="preserve"> tak tomu </w:t>
+      </w:r>
+      <w:proofErr w:type="spellStart"/>
+      <w:r>
+        <w:t>zmen</w:t>
+      </w:r>
+      <w:proofErr w:type="spellEnd"/>
+      <w:r>
+        <w:t xml:space="preserve"> pozadie (</w:t>
+      </w:r>
+      <w:proofErr w:type="spellStart"/>
+      <w:r>
+        <w:t>selected</w:t>
+      </w:r>
+      <w:proofErr w:type="spellEnd"/>
+      <w:r>
+        <w:t xml:space="preserve">) tak ako si robil </w:t>
+      </w:r>
+      <w:proofErr w:type="spellStart"/>
+      <w:r>
+        <w:t>navigaciu</w:t>
+      </w:r>
+      <w:proofErr w:type="spellEnd"/>
+      <w:r>
+        <w:t xml:space="preserve">, Takto bude </w:t>
+      </w:r>
+      <w:proofErr w:type="spellStart"/>
+      <w:r>
+        <w:t>aspon</w:t>
+      </w:r>
+      <w:proofErr w:type="spellEnd"/>
+      <w:r>
+        <w:t xml:space="preserve"> </w:t>
+      </w:r>
+      <w:proofErr w:type="spellStart"/>
+      <w:r>
+        <w:t>uzivatel</w:t>
+      </w:r>
+      <w:proofErr w:type="spellEnd"/>
+      <w:r>
+        <w:t xml:space="preserve"> </w:t>
+      </w:r>
+      <w:proofErr w:type="spellStart"/>
+      <w:r>
+        <w:t>vediet</w:t>
+      </w:r>
+      <w:proofErr w:type="spellEnd"/>
+      <w:r>
+        <w:t xml:space="preserve"> kde sa </w:t>
+      </w:r>
+      <w:proofErr w:type="spellStart"/>
+      <w:r>
+        <w:t>prave</w:t>
+      </w:r>
+      <w:proofErr w:type="spellEnd"/>
+      <w:r>
+        <w:t xml:space="preserve"> </w:t>
+      </w:r>
+      <w:proofErr w:type="spellStart"/>
+      <w:r>
+        <w:t>nachadza</w:t>
+      </w:r>
+      <w:proofErr w:type="spellEnd"/>
+      <w:r>
+        <w:t xml:space="preserve">. </w:t>
+      </w:r>
+      <w:proofErr w:type="spellStart"/>
+      <w:r>
+        <w:t>Spomen</w:t>
+      </w:r>
+      <w:proofErr w:type="spellEnd"/>
+      <w:r>
+        <w:t xml:space="preserve"> si na </w:t>
+      </w:r>
+      <w:proofErr w:type="spellStart"/>
+      <w:r>
+        <w:t>Novotneho</w:t>
+      </w:r>
+      <w:proofErr w:type="spellEnd"/>
+      <w:r>
+        <w:t xml:space="preserve"> </w:t>
+      </w:r>
+      <w:proofErr w:type="spellStart"/>
+      <w:r>
+        <w:t>prednasku</w:t>
+      </w:r>
+      <w:proofErr w:type="spellEnd"/>
+      <w:r>
+        <w:t xml:space="preserve"> o tom </w:t>
+      </w:r>
+      <w:proofErr w:type="spellStart"/>
+      <w:r>
+        <w:t>ze</w:t>
+      </w:r>
+      <w:proofErr w:type="spellEnd"/>
+      <w:r>
+        <w:t xml:space="preserve"> </w:t>
+      </w:r>
+      <w:proofErr w:type="spellStart"/>
+      <w:r>
+        <w:t>uzivatel</w:t>
+      </w:r>
+      <w:proofErr w:type="spellEnd"/>
+      <w:r>
+        <w:t xml:space="preserve"> je na </w:t>
+      </w:r>
+      <w:proofErr w:type="spellStart"/>
+      <w:r>
+        <w:t>stranke</w:t>
+      </w:r>
+      <w:proofErr w:type="spellEnd"/>
+      <w:r>
+        <w:t xml:space="preserve"> </w:t>
+      </w:r>
+      <w:proofErr w:type="spellStart"/>
+      <w:r>
+        <w:t>strateny</w:t>
+      </w:r>
+      <w:proofErr w:type="spellEnd"/>
+      <w:r>
+        <w:t xml:space="preserve">...A </w:t>
+      </w:r>
+      <w:proofErr w:type="spellStart"/>
+      <w:r>
+        <w:t>aspon</w:t>
+      </w:r>
+      <w:proofErr w:type="spellEnd"/>
+      <w:r>
+        <w:t xml:space="preserve"> sa vyhneme vytknutiu od </w:t>
+      </w:r>
+      <w:proofErr w:type="spellStart"/>
+      <w:r>
+        <w:t>gazakovej</w:t>
+      </w:r>
+      <w:proofErr w:type="spellEnd"/>
+      <w:r>
+        <w:t xml:space="preserve"> </w:t>
+      </w:r>
+      <w:proofErr w:type="spellStart"/>
+      <w:r>
+        <w:t>resp</w:t>
+      </w:r>
+      <w:proofErr w:type="spellEnd"/>
+      <w:r>
+        <w:t xml:space="preserve"> </w:t>
+      </w:r>
+      <w:proofErr w:type="spellStart"/>
+      <w:r>
+        <w:t>petrovica</w:t>
+      </w:r>
+      <w:proofErr w:type="spellEnd"/>
+      <w:r>
+        <w:t xml:space="preserve"> </w:t>
+      </w:r>
+      <w:proofErr w:type="spellStart"/>
+      <w:r>
+        <w:t>ze</w:t>
+      </w:r>
+      <w:proofErr w:type="spellEnd"/>
+      <w:r>
+        <w:t xml:space="preserve"> sa v tom </w:t>
+      </w:r>
+      <w:proofErr w:type="spellStart"/>
+      <w:r>
+        <w:t>neda</w:t>
+      </w:r>
+      <w:proofErr w:type="spellEnd"/>
+      <w:r>
+        <w:t xml:space="preserve"> </w:t>
+      </w:r>
+      <w:proofErr w:type="spellStart"/>
+      <w:r>
+        <w:t>orientovat</w:t>
+      </w:r>
+      <w:proofErr w:type="spellEnd"/>
     </w:p>
     <w:sectPr>
       <w:pgSz w:w="11906" w:h="16838"/>
@@ -562,15 +1245,15 @@
     <w:lsdException w:name="Bibliography" w:uiPriority="37"/>
     <w:lsdException w:name="TOC Heading" w:uiPriority="39" w:qFormat="1"/>
   </w:latentStyles>
-  <w:style w:type="paragraph" w:default="1" w:styleId="Normal">
+  <w:style w:type="paragraph" w:default="1" w:styleId="Normln">
     <w:name w:val="Normal"/>
     <w:qFormat/>
   </w:style>
-  <w:style w:type="paragraph" w:styleId="Heading1">
+  <w:style w:type="paragraph" w:styleId="Nadpis1">
     <w:name w:val="heading 1"/>
-    <w:basedOn w:val="Normal"/>
-    <w:next w:val="Normal"/>
-    <w:link w:val="Heading1Char"/>
+    <w:basedOn w:val="Normln"/>
+    <w:next w:val="Normln"/>
+    <w:link w:val="Nadpis1Char"/>
     <w:uiPriority w:val="9"/>
     <w:qFormat/>
     <w:rsid w:val="00DD585F"/>
@@ -589,13 +1272,13 @@
       <w:szCs w:val="28"/>
     </w:rPr>
   </w:style>
-  <w:style w:type="character" w:default="1" w:styleId="DefaultParagraphFont">
+  <w:style w:type="character" w:default="1" w:styleId="Standardnpsmoodstavce">
     <w:name w:val="Default Paragraph Font"/>
     <w:uiPriority w:val="1"/>
     <w:semiHidden/>
     <w:unhideWhenUsed/>
   </w:style>
-  <w:style w:type="table" w:default="1" w:styleId="TableNormal">
+  <w:style w:type="table" w:default="1" w:styleId="Normlntabulka">
     <w:name w:val="Normal Table"/>
     <w:uiPriority w:val="99"/>
     <w:semiHidden/>
@@ -610,16 +1293,16 @@
       </w:tblCellMar>
     </w:tblPr>
   </w:style>
-  <w:style w:type="numbering" w:default="1" w:styleId="NoList">
+  <w:style w:type="numbering" w:default="1" w:styleId="Bezseznamu">
     <w:name w:val="No List"/>
     <w:uiPriority w:val="99"/>
     <w:semiHidden/>
     <w:unhideWhenUsed/>
   </w:style>
-  <w:style w:type="character" w:customStyle="1" w:styleId="Heading1Char">
-    <w:name w:val="Heading 1 Char"/>
-    <w:basedOn w:val="DefaultParagraphFont"/>
-    <w:link w:val="Heading1"/>
+  <w:style w:type="character" w:customStyle="1" w:styleId="Nadpis1Char">
+    <w:name w:val="Nadpis 1 Char"/>
+    <w:basedOn w:val="Standardnpsmoodstavce"/>
+    <w:link w:val="Nadpis1"/>
     <w:uiPriority w:val="9"/>
     <w:rsid w:val="00DD585F"/>
     <w:rPr>
@@ -631,9 +1314,9 @@
       <w:szCs w:val="28"/>
     </w:rPr>
   </w:style>
-  <w:style w:type="paragraph" w:styleId="ListParagraph">
+  <w:style w:type="paragraph" w:styleId="Odstavecseseznamem">
     <w:name w:val="List Paragraph"/>
-    <w:basedOn w:val="Normal"/>
+    <w:basedOn w:val="Normln"/>
     <w:uiPriority w:val="34"/>
     <w:qFormat/>
     <w:rsid w:val="00DD585F"/>
@@ -801,15 +1484,15 @@
     <w:lsdException w:name="Bibliography" w:uiPriority="37"/>
     <w:lsdException w:name="TOC Heading" w:uiPriority="39" w:qFormat="1"/>
   </w:latentStyles>
-  <w:style w:type="paragraph" w:default="1" w:styleId="Normal">
+  <w:style w:type="paragraph" w:default="1" w:styleId="Normln">
     <w:name w:val="Normal"/>
     <w:qFormat/>
   </w:style>
-  <w:style w:type="paragraph" w:styleId="Heading1">
+  <w:style w:type="paragraph" w:styleId="Nadpis1">
     <w:name w:val="heading 1"/>
-    <w:basedOn w:val="Normal"/>
-    <w:next w:val="Normal"/>
-    <w:link w:val="Heading1Char"/>
+    <w:basedOn w:val="Normln"/>
+    <w:next w:val="Normln"/>
+    <w:link w:val="Nadpis1Char"/>
     <w:uiPriority w:val="9"/>
     <w:qFormat/>
     <w:rsid w:val="00DD585F"/>
@@ -828,13 +1511,13 @@
       <w:szCs w:val="28"/>
     </w:rPr>
   </w:style>
-  <w:style w:type="character" w:default="1" w:styleId="DefaultParagraphFont">
+  <w:style w:type="character" w:default="1" w:styleId="Standardnpsmoodstavce">
     <w:name w:val="Default Paragraph Font"/>
     <w:uiPriority w:val="1"/>
     <w:semiHidden/>
     <w:unhideWhenUsed/>
   </w:style>
-  <w:style w:type="table" w:default="1" w:styleId="TableNormal">
+  <w:style w:type="table" w:default="1" w:styleId="Normlntabulka">
     <w:name w:val="Normal Table"/>
     <w:uiPriority w:val="99"/>
     <w:semiHidden/>
@@ -849,16 +1532,16 @@
       </w:tblCellMar>
     </w:tblPr>
   </w:style>
-  <w:style w:type="numbering" w:default="1" w:styleId="NoList">
+  <w:style w:type="numbering" w:default="1" w:styleId="Bezseznamu">
     <w:name w:val="No List"/>
     <w:uiPriority w:val="99"/>
     <w:semiHidden/>
     <w:unhideWhenUsed/>
   </w:style>
-  <w:style w:type="character" w:customStyle="1" w:styleId="Heading1Char">
-    <w:name w:val="Heading 1 Char"/>
-    <w:basedOn w:val="DefaultParagraphFont"/>
-    <w:link w:val="Heading1"/>
+  <w:style w:type="character" w:customStyle="1" w:styleId="Nadpis1Char">
+    <w:name w:val="Nadpis 1 Char"/>
+    <w:basedOn w:val="Standardnpsmoodstavce"/>
+    <w:link w:val="Nadpis1"/>
     <w:uiPriority w:val="9"/>
     <w:rsid w:val="00DD585F"/>
     <w:rPr>
@@ -870,9 +1553,9 @@
       <w:szCs w:val="28"/>
     </w:rPr>
   </w:style>
-  <w:style w:type="paragraph" w:styleId="ListParagraph">
+  <w:style w:type="paragraph" w:styleId="Odstavecseseznamem">
     <w:name w:val="List Paragraph"/>
-    <w:basedOn w:val="Normal"/>
+    <w:basedOn w:val="Normln"/>
     <w:uiPriority w:val="34"/>
     <w:qFormat/>
     <w:rsid w:val="00DD585F"/>

</xml_diff>

<commit_message>
Stevo: dropdown na payments, users, upravena navigacia
</commit_message>
<xml_diff>
--- a/documentation/Mato.docx
+++ b/documentation/Mato.docx
@@ -19,13 +19,8 @@
         </w:numPr>
       </w:pPr>
       <w:r>
-        <w:t xml:space="preserve">Urobiť štýl pre filter na </w:t>
-      </w:r>
-      <w:proofErr w:type="spellStart"/>
-      <w:r>
-        <w:t>correspondence_view</w:t>
-      </w:r>
-      <w:proofErr w:type="spellEnd"/>
+        <w:t>Urobiť štýl pre filter na correspondence_view</w:t>
+      </w:r>
     </w:p>
     <w:p>
       <w:pPr>
@@ -36,43 +31,17 @@
         </w:numPr>
       </w:pPr>
       <w:r>
-        <w:t xml:space="preserve">celý riadok filtra &lt;div&gt; (teda 2x </w:t>
-      </w:r>
-      <w:proofErr w:type="spellStart"/>
-      <w:r>
-        <w:t>dropdown</w:t>
-      </w:r>
-      <w:proofErr w:type="spellEnd"/>
-      <w:r>
-        <w:t xml:space="preserve"> a 1x </w:t>
-      </w:r>
-      <w:proofErr w:type="spellStart"/>
-      <w:r>
-        <w:t>label</w:t>
-      </w:r>
-      <w:proofErr w:type="spellEnd"/>
-      <w:r>
-        <w:t xml:space="preserve"> zruš) má </w:t>
-      </w:r>
-      <w:proofErr w:type="spellStart"/>
-      <w:r>
-        <w:t>class</w:t>
-      </w:r>
-      <w:proofErr w:type="spellEnd"/>
-      <w:r>
-        <w:t>=“</w:t>
+        <w:t>celý riadok filtra &lt;div&gt; (teda 2x dropdown a 1x label zruš) má class=“</w:t>
       </w:r>
       <w:r>
         <w:t xml:space="preserve"> </w:t>
       </w:r>
-      <w:proofErr w:type="spellStart"/>
       <w:r>
         <w:rPr>
           <w:b/>
         </w:rPr>
         <w:t>filter_row</w:t>
       </w:r>
-      <w:proofErr w:type="spellEnd"/>
       <w:r>
         <w:t>“</w:t>
       </w:r>
@@ -86,43 +55,17 @@
         </w:numPr>
       </w:pPr>
       <w:r>
-        <w:t xml:space="preserve">prvý </w:t>
-      </w:r>
-      <w:proofErr w:type="spellStart"/>
-      <w:r>
-        <w:t>dropdown</w:t>
-      </w:r>
-      <w:proofErr w:type="spellEnd"/>
-      <w:r>
-        <w:t xml:space="preserve"> &lt;</w:t>
-      </w:r>
-      <w:proofErr w:type="spellStart"/>
-      <w:r>
-        <w:t>select</w:t>
-      </w:r>
-      <w:proofErr w:type="spellEnd"/>
-      <w:r>
-        <w:t xml:space="preserve">&gt; má </w:t>
-      </w:r>
-      <w:proofErr w:type="spellStart"/>
-      <w:r>
-        <w:t>class</w:t>
-      </w:r>
-      <w:proofErr w:type="spellEnd"/>
-      <w:r>
-        <w:t>=“</w:t>
+        <w:t>prvý dropdown &lt;select&gt; má class=“</w:t>
       </w:r>
       <w:r>
         <w:t xml:space="preserve"> </w:t>
       </w:r>
-      <w:proofErr w:type="spellStart"/>
       <w:r>
         <w:rPr>
           <w:b/>
         </w:rPr>
         <w:t>filter_type</w:t>
       </w:r>
-      <w:proofErr w:type="spellEnd"/>
       <w:r>
         <w:t>“</w:t>
       </w:r>
@@ -136,36 +79,11 @@
         </w:numPr>
       </w:pPr>
       <w:r>
-        <w:t xml:space="preserve">druhý </w:t>
-      </w:r>
-      <w:proofErr w:type="spellStart"/>
-      <w:r>
-        <w:t>dropdown</w:t>
-      </w:r>
-      <w:proofErr w:type="spellEnd"/>
-      <w:r>
-        <w:t xml:space="preserve"> &lt;</w:t>
-      </w:r>
-      <w:proofErr w:type="spellStart"/>
-      <w:r>
-        <w:t>select</w:t>
-      </w:r>
-      <w:proofErr w:type="spellEnd"/>
-      <w:r>
-        <w:t xml:space="preserve">&gt; má </w:t>
-      </w:r>
-      <w:proofErr w:type="spellStart"/>
-      <w:r>
-        <w:t>class</w:t>
-      </w:r>
-      <w:proofErr w:type="spellEnd"/>
-      <w:r>
-        <w:t>=“</w:t>
+        <w:t>druhý dropdown &lt;select&gt; má class=“</w:t>
       </w:r>
       <w:r>
         <w:t xml:space="preserve"> </w:t>
       </w:r>
-      <w:proofErr w:type="spellStart"/>
       <w:r>
         <w:rPr>
           <w:b/>
@@ -178,12 +96,9 @@
         </w:rPr>
         <w:t>value</w:t>
       </w:r>
-      <w:proofErr w:type="spellEnd"/>
       <w:r>
         <w:t>“</w:t>
       </w:r>
-      <w:bookmarkStart w:id="0" w:name="_GoBack"/>
-      <w:bookmarkEnd w:id="0"/>
     </w:p>
     <w:p>
       <w:pPr>
@@ -194,27 +109,7 @@
         </w:numPr>
       </w:pPr>
       <w:r>
-        <w:t xml:space="preserve">posledný </w:t>
-      </w:r>
-      <w:proofErr w:type="spellStart"/>
-      <w:r>
-        <w:t>label</w:t>
-      </w:r>
-      <w:proofErr w:type="spellEnd"/>
-      <w:r>
-        <w:t xml:space="preserve"> je &lt;</w:t>
-      </w:r>
-      <w:proofErr w:type="spellStart"/>
-      <w:r>
-        <w:t>span</w:t>
-      </w:r>
-      <w:proofErr w:type="spellEnd"/>
-      <w:r>
-        <w:t xml:space="preserve">&gt;, ktorý má </w:t>
-      </w:r>
-      <w:proofErr w:type="spellStart"/>
-      <w:r>
-        <w:t>class=“</w:t>
+        <w:t>posledný label je &lt;span&gt;, ktorý má class=“</w:t>
       </w:r>
       <w:r>
         <w:rPr>
@@ -222,7 +117,6 @@
         </w:rPr>
         <w:t>filter_remove</w:t>
       </w:r>
-      <w:proofErr w:type="spellEnd"/>
       <w:r>
         <w:t>“</w:t>
       </w:r>
@@ -236,15 +130,7 @@
         </w:numPr>
       </w:pPr>
       <w:r>
-        <w:t xml:space="preserve">tieto </w:t>
-      </w:r>
-      <w:proofErr w:type="spellStart"/>
-      <w:r>
-        <w:t>classy</w:t>
-      </w:r>
-      <w:proofErr w:type="spellEnd"/>
-      <w:r>
-        <w:t xml:space="preserve"> keď si dáš do CSS vieš nastaviť štýly týmto elementom</w:t>
+        <w:t>tieto classy keď si dáš do CSS vieš nastaviť štýly týmto elementom</w:t>
       </w:r>
     </w:p>
     <w:p>
@@ -267,61 +153,8 @@
           <w:numId w:val="1"/>
         </w:numPr>
       </w:pPr>
-      <w:proofErr w:type="spellStart"/>
-      <w:r>
-        <w:t>Pridat</w:t>
-      </w:r>
-      <w:proofErr w:type="spellEnd"/>
-      <w:r>
-        <w:t xml:space="preserve"> na </w:t>
-      </w:r>
-      <w:proofErr w:type="spellStart"/>
-      <w:r>
-        <w:t>auth_view</w:t>
-      </w:r>
-      <w:proofErr w:type="spellEnd"/>
-      <w:r>
-        <w:t xml:space="preserve"> 2 linky... jeden pod </w:t>
-      </w:r>
-      <w:proofErr w:type="spellStart"/>
-      <w:r>
-        <w:t>stlpec</w:t>
-      </w:r>
-      <w:proofErr w:type="spellEnd"/>
-      <w:r>
-        <w:t xml:space="preserve"> s </w:t>
-      </w:r>
-      <w:proofErr w:type="spellStart"/>
-      <w:r>
-        <w:t>clankami</w:t>
-      </w:r>
-      <w:proofErr w:type="spellEnd"/>
-      <w:r>
-        <w:t xml:space="preserve"> a nech sa vola Ostatne </w:t>
-      </w:r>
-      <w:proofErr w:type="spellStart"/>
-      <w:r>
-        <w:t>clanky</w:t>
-      </w:r>
-      <w:proofErr w:type="spellEnd"/>
-      <w:r>
-        <w:t xml:space="preserve"> </w:t>
-      </w:r>
-      <w:proofErr w:type="spellStart"/>
-      <w:r>
-        <w:t>napr</w:t>
-      </w:r>
-      <w:proofErr w:type="spellEnd"/>
-      <w:r>
-        <w:t xml:space="preserve"> alebo </w:t>
-      </w:r>
-      <w:proofErr w:type="spellStart"/>
-      <w:r>
-        <w:t>dajak</w:t>
-      </w:r>
-      <w:proofErr w:type="spellEnd"/>
-      <w:r>
-        <w:t xml:space="preserve"> tak podobne a to iste aj pod Udalosti... </w:t>
+      <w:r>
+        <w:t xml:space="preserve">Pridat na auth_view 2 linky... jeden pod stlpec s clankami a nech sa vola Ostatne clanky napr alebo dajak tak podobne a to iste aj pod Udalosti... </w:t>
       </w:r>
     </w:p>
     <w:p>
@@ -333,29 +166,13 @@
         </w:numPr>
       </w:pPr>
       <w:r>
-        <w:t xml:space="preserve">Z dôvodu zmien treba </w:t>
-      </w:r>
-      <w:proofErr w:type="spellStart"/>
-      <w:r>
-        <w:t>nadizajnovať</w:t>
-      </w:r>
-      <w:proofErr w:type="spellEnd"/>
-      <w:r>
-        <w:t xml:space="preserve">: </w:t>
-      </w:r>
-      <w:proofErr w:type="spellStart"/>
-      <w:r>
-        <w:t>events_view</w:t>
-      </w:r>
-      <w:proofErr w:type="spellEnd"/>
-      <w:r>
-        <w:t xml:space="preserve">, </w:t>
-      </w:r>
-      <w:proofErr w:type="spellStart"/>
-      <w:r>
-        <w:t>payments_view</w:t>
-      </w:r>
-      <w:proofErr w:type="spellEnd"/>
+        <w:t>Z dôvodu zmien treba nadizajnovať: events_view, payments_view</w:t>
+      </w:r>
+      <w:r>
+        <w:t>, users_view</w:t>
+      </w:r>
+      <w:bookmarkStart w:id="0" w:name="_GoBack"/>
+      <w:bookmarkEnd w:id="0"/>
     </w:p>
     <w:p>
       <w:pPr>
@@ -366,95 +183,7 @@
         </w:numPr>
       </w:pPr>
       <w:r>
-        <w:t xml:space="preserve">Prerob </w:t>
-      </w:r>
-      <w:proofErr w:type="spellStart"/>
-      <w:r>
-        <w:t>prosim</w:t>
-      </w:r>
-      <w:proofErr w:type="spellEnd"/>
-      <w:r>
-        <w:t xml:space="preserve"> ta udalosti a v </w:t>
-      </w:r>
-      <w:proofErr w:type="spellStart"/>
-      <w:r>
-        <w:t>payments</w:t>
-      </w:r>
-      <w:proofErr w:type="spellEnd"/>
-      <w:r>
-        <w:t xml:space="preserve"> + v </w:t>
-      </w:r>
-      <w:proofErr w:type="spellStart"/>
-      <w:r>
-        <w:t>uzivateloch</w:t>
-      </w:r>
-      <w:proofErr w:type="spellEnd"/>
-      <w:r>
-        <w:t xml:space="preserve"> tie 3prepinacie linky </w:t>
-      </w:r>
-      <w:proofErr w:type="spellStart"/>
-      <w:r>
-        <w:t>nasledujuco</w:t>
-      </w:r>
-      <w:proofErr w:type="spellEnd"/>
-      <w:r>
-        <w:t xml:space="preserve">. Bude to </w:t>
-      </w:r>
-      <w:proofErr w:type="spellStart"/>
-      <w:r>
-        <w:t>posobit</w:t>
-      </w:r>
-      <w:proofErr w:type="spellEnd"/>
-      <w:r>
-        <w:t xml:space="preserve"> </w:t>
-      </w:r>
-      <w:proofErr w:type="spellStart"/>
-      <w:r>
-        <w:t>podla</w:t>
-      </w:r>
-      <w:proofErr w:type="spellEnd"/>
-      <w:r>
-        <w:t xml:space="preserve"> </w:t>
-      </w:r>
-      <w:proofErr w:type="spellStart"/>
-      <w:r>
-        <w:t>mna</w:t>
-      </w:r>
-      <w:proofErr w:type="spellEnd"/>
-      <w:r>
-        <w:t xml:space="preserve"> </w:t>
-      </w:r>
-      <w:proofErr w:type="spellStart"/>
-      <w:r>
-        <w:t>vizualne</w:t>
-      </w:r>
-      <w:proofErr w:type="spellEnd"/>
-      <w:r>
-        <w:t xml:space="preserve"> </w:t>
-      </w:r>
-      <w:proofErr w:type="spellStart"/>
-      <w:r>
-        <w:t>privetivejsie</w:t>
-      </w:r>
-      <w:proofErr w:type="spellEnd"/>
-      <w:r>
-        <w:t xml:space="preserve"> ako </w:t>
-      </w:r>
-      <w:proofErr w:type="spellStart"/>
-      <w:r>
-        <w:t>hentak</w:t>
-      </w:r>
-      <w:proofErr w:type="spellEnd"/>
-      <w:r>
-        <w:t xml:space="preserve"> </w:t>
-      </w:r>
-      <w:proofErr w:type="spellStart"/>
-      <w:r>
-        <w:t>cisty</w:t>
-      </w:r>
-      <w:proofErr w:type="spellEnd"/>
-      <w:r>
-        <w:t xml:space="preserve"> text...</w:t>
+        <w:t>Prerob prosim ta udalosti a v payments + v uzivateloch tie 3prepinacie linky nasledujuco. Bude to posobit podla mna vizualne privetivejsie ako hentak cisty text...</w:t>
       </w:r>
     </w:p>
     <w:p>
@@ -466,405 +195,8 @@
         </w:numPr>
       </w:pPr>
       <w:r>
-        <w:t>Urob tie linky ako „</w:t>
-      </w:r>
-      <w:proofErr w:type="spellStart"/>
-      <w:r>
-        <w:t>taby</w:t>
-      </w:r>
-      <w:proofErr w:type="spellEnd"/>
-      <w:r>
-        <w:t xml:space="preserve">“ </w:t>
-      </w:r>
-      <w:proofErr w:type="spellStart"/>
-      <w:r>
-        <w:t>tj</w:t>
-      </w:r>
-      <w:proofErr w:type="spellEnd"/>
-      <w:r>
-        <w:t xml:space="preserve"> </w:t>
-      </w:r>
-      <w:proofErr w:type="spellStart"/>
-      <w:r>
-        <w:t>kazdy</w:t>
-      </w:r>
-      <w:proofErr w:type="spellEnd"/>
-      <w:r>
-        <w:t xml:space="preserve"> </w:t>
-      </w:r>
-      <w:proofErr w:type="spellStart"/>
-      <w:r>
-        <w:t>link</w:t>
-      </w:r>
-      <w:proofErr w:type="spellEnd"/>
-      <w:r>
-        <w:t xml:space="preserve"> </w:t>
-      </w:r>
-      <w:proofErr w:type="spellStart"/>
-      <w:r>
-        <w:t>napr</w:t>
-      </w:r>
-      <w:proofErr w:type="spellEnd"/>
-      <w:r>
-        <w:t xml:space="preserve"> v udalostiach bude to </w:t>
-      </w:r>
-      <w:proofErr w:type="spellStart"/>
-      <w:r>
-        <w:t>Vsetky</w:t>
-      </w:r>
-      <w:proofErr w:type="spellEnd"/>
-      <w:r>
-        <w:t xml:space="preserve"> </w:t>
-      </w:r>
-      <w:proofErr w:type="spellStart"/>
-      <w:r>
-        <w:t>eventy</w:t>
-      </w:r>
-      <w:proofErr w:type="spellEnd"/>
-      <w:r>
-        <w:t xml:space="preserve">, </w:t>
-      </w:r>
-      <w:proofErr w:type="spellStart"/>
-      <w:r>
-        <w:t>Najnovsie</w:t>
-      </w:r>
-      <w:proofErr w:type="spellEnd"/>
-      <w:r>
-        <w:t xml:space="preserve"> a </w:t>
-      </w:r>
-      <w:proofErr w:type="spellStart"/>
-      <w:r>
-        <w:t>Najdolezitejsie</w:t>
-      </w:r>
-      <w:proofErr w:type="spellEnd"/>
-      <w:r>
-        <w:t xml:space="preserve"> mat </w:t>
-      </w:r>
-      <w:proofErr w:type="spellStart"/>
-      <w:r>
-        <w:t>vyzor</w:t>
-      </w:r>
-      <w:proofErr w:type="spellEnd"/>
-      <w:r>
-        <w:t xml:space="preserve"> ako </w:t>
-      </w:r>
-      <w:proofErr w:type="spellStart"/>
-      <w:r>
-        <w:t>obdlznik</w:t>
-      </w:r>
-      <w:proofErr w:type="spellEnd"/>
-      <w:r>
-        <w:t xml:space="preserve"> </w:t>
-      </w:r>
-      <w:proofErr w:type="spellStart"/>
-      <w:r>
-        <w:t>ktoreho</w:t>
-      </w:r>
-      <w:proofErr w:type="spellEnd"/>
-      <w:r>
-        <w:t xml:space="preserve"> </w:t>
-      </w:r>
-      <w:proofErr w:type="spellStart"/>
-      <w:r>
-        <w:t>pravy</w:t>
-      </w:r>
-      <w:proofErr w:type="spellEnd"/>
-      <w:r>
-        <w:t xml:space="preserve"> a </w:t>
-      </w:r>
-      <w:proofErr w:type="spellStart"/>
-      <w:r>
-        <w:t>horny</w:t>
-      </w:r>
-      <w:proofErr w:type="spellEnd"/>
-      <w:r>
-        <w:t xml:space="preserve"> roh bude </w:t>
-      </w:r>
-      <w:proofErr w:type="spellStart"/>
-      <w:r>
-        <w:t>zaobleny</w:t>
-      </w:r>
-      <w:proofErr w:type="spellEnd"/>
-      <w:r>
-        <w:t xml:space="preserve"> a bude to nalepene </w:t>
-      </w:r>
-      <w:proofErr w:type="spellStart"/>
-      <w:r>
-        <w:t>hned</w:t>
-      </w:r>
-      <w:proofErr w:type="spellEnd"/>
-      <w:r>
-        <w:t xml:space="preserve"> nad </w:t>
-      </w:r>
-      <w:proofErr w:type="spellStart"/>
-      <w:r>
-        <w:t>gridom</w:t>
-      </w:r>
-      <w:proofErr w:type="spellEnd"/>
-      <w:r>
-        <w:t xml:space="preserve"> aby to </w:t>
-      </w:r>
-      <w:proofErr w:type="spellStart"/>
-      <w:r>
-        <w:t>posobilo</w:t>
-      </w:r>
-      <w:proofErr w:type="spellEnd"/>
-      <w:r>
-        <w:t xml:space="preserve"> ako </w:t>
-      </w:r>
-      <w:proofErr w:type="spellStart"/>
-      <w:r>
-        <w:t>zalozka</w:t>
-      </w:r>
-      <w:proofErr w:type="spellEnd"/>
-      <w:r>
-        <w:t>. A </w:t>
-      </w:r>
-      <w:proofErr w:type="spellStart"/>
-      <w:r>
-        <w:t>ked</w:t>
-      </w:r>
-      <w:proofErr w:type="spellEnd"/>
-      <w:r>
-        <w:t xml:space="preserve"> bude </w:t>
-      </w:r>
-      <w:proofErr w:type="spellStart"/>
-      <w:r>
-        <w:t>niektora</w:t>
-      </w:r>
-      <w:proofErr w:type="spellEnd"/>
-      <w:r>
-        <w:t xml:space="preserve"> z nich </w:t>
-      </w:r>
-      <w:proofErr w:type="spellStart"/>
-      <w:r>
-        <w:t>vybrana</w:t>
-      </w:r>
-      <w:proofErr w:type="spellEnd"/>
-      <w:r>
-        <w:t xml:space="preserve"> </w:t>
-      </w:r>
-      <w:proofErr w:type="spellStart"/>
-      <w:r>
-        <w:t>napr</w:t>
-      </w:r>
-      <w:proofErr w:type="spellEnd"/>
-      <w:r>
-        <w:t xml:space="preserve"> </w:t>
-      </w:r>
-      <w:proofErr w:type="spellStart"/>
-      <w:r>
-        <w:t>ze</w:t>
-      </w:r>
-      <w:proofErr w:type="spellEnd"/>
-      <w:r>
-        <w:t xml:space="preserve"> </w:t>
-      </w:r>
-      <w:proofErr w:type="spellStart"/>
-      <w:r>
-        <w:t>uzivatel</w:t>
-      </w:r>
-      <w:proofErr w:type="spellEnd"/>
-      <w:r>
-        <w:t xml:space="preserve"> bude mat </w:t>
-      </w:r>
-      <w:proofErr w:type="spellStart"/>
-      <w:r>
-        <w:t>prave</w:t>
-      </w:r>
-      <w:proofErr w:type="spellEnd"/>
-      <w:r>
-        <w:t xml:space="preserve"> zobrazene </w:t>
-      </w:r>
-      <w:proofErr w:type="spellStart"/>
-      <w:r>
-        <w:t>Vsetky</w:t>
-      </w:r>
-      <w:proofErr w:type="spellEnd"/>
-      <w:r>
-        <w:t xml:space="preserve"> </w:t>
-      </w:r>
-      <w:proofErr w:type="spellStart"/>
-      <w:r>
-        <w:t>eventy</w:t>
-      </w:r>
-      <w:proofErr w:type="spellEnd"/>
-      <w:r>
-        <w:t xml:space="preserve"> tak tomu </w:t>
-      </w:r>
-      <w:proofErr w:type="spellStart"/>
-      <w:r>
-        <w:t>zmen</w:t>
-      </w:r>
-      <w:proofErr w:type="spellEnd"/>
-      <w:r>
-        <w:t xml:space="preserve"> pozadie (</w:t>
-      </w:r>
-      <w:proofErr w:type="spellStart"/>
-      <w:r>
-        <w:t>selected</w:t>
-      </w:r>
-      <w:proofErr w:type="spellEnd"/>
-      <w:r>
-        <w:t xml:space="preserve">) tak ako si robil </w:t>
-      </w:r>
-      <w:proofErr w:type="spellStart"/>
-      <w:r>
-        <w:t>navigaciu</w:t>
-      </w:r>
-      <w:proofErr w:type="spellEnd"/>
-      <w:r>
-        <w:t xml:space="preserve">, Takto bude </w:t>
-      </w:r>
-      <w:proofErr w:type="spellStart"/>
-      <w:r>
-        <w:t>aspon</w:t>
-      </w:r>
-      <w:proofErr w:type="spellEnd"/>
-      <w:r>
-        <w:t xml:space="preserve"> </w:t>
-      </w:r>
-      <w:proofErr w:type="spellStart"/>
-      <w:r>
-        <w:t>uzivatel</w:t>
-      </w:r>
-      <w:proofErr w:type="spellEnd"/>
-      <w:r>
-        <w:t xml:space="preserve"> </w:t>
-      </w:r>
-      <w:proofErr w:type="spellStart"/>
-      <w:r>
-        <w:t>vediet</w:t>
-      </w:r>
-      <w:proofErr w:type="spellEnd"/>
-      <w:r>
-        <w:t xml:space="preserve"> kde sa </w:t>
-      </w:r>
-      <w:proofErr w:type="spellStart"/>
-      <w:r>
-        <w:t>prave</w:t>
-      </w:r>
-      <w:proofErr w:type="spellEnd"/>
-      <w:r>
-        <w:t xml:space="preserve"> </w:t>
-      </w:r>
-      <w:proofErr w:type="spellStart"/>
-      <w:r>
-        <w:t>nachadza</w:t>
-      </w:r>
-      <w:proofErr w:type="spellEnd"/>
-      <w:r>
-        <w:t xml:space="preserve">. </w:t>
-      </w:r>
-      <w:proofErr w:type="spellStart"/>
-      <w:r>
-        <w:t>Spomen</w:t>
-      </w:r>
-      <w:proofErr w:type="spellEnd"/>
-      <w:r>
-        <w:t xml:space="preserve"> si na </w:t>
-      </w:r>
-      <w:proofErr w:type="spellStart"/>
-      <w:r>
-        <w:t>Novotneho</w:t>
-      </w:r>
-      <w:proofErr w:type="spellEnd"/>
-      <w:r>
-        <w:t xml:space="preserve"> </w:t>
-      </w:r>
-      <w:proofErr w:type="spellStart"/>
-      <w:r>
-        <w:t>prednasku</w:t>
-      </w:r>
-      <w:proofErr w:type="spellEnd"/>
-      <w:r>
-        <w:t xml:space="preserve"> o tom </w:t>
-      </w:r>
-      <w:proofErr w:type="spellStart"/>
-      <w:r>
-        <w:t>ze</w:t>
-      </w:r>
-      <w:proofErr w:type="spellEnd"/>
-      <w:r>
-        <w:t xml:space="preserve"> </w:t>
-      </w:r>
-      <w:proofErr w:type="spellStart"/>
-      <w:r>
-        <w:t>uzivatel</w:t>
-      </w:r>
-      <w:proofErr w:type="spellEnd"/>
-      <w:r>
-        <w:t xml:space="preserve"> je na </w:t>
-      </w:r>
-      <w:proofErr w:type="spellStart"/>
-      <w:r>
-        <w:t>stranke</w:t>
-      </w:r>
-      <w:proofErr w:type="spellEnd"/>
-      <w:r>
-        <w:t xml:space="preserve"> </w:t>
-      </w:r>
-      <w:proofErr w:type="spellStart"/>
-      <w:r>
-        <w:t>strateny</w:t>
-      </w:r>
-      <w:proofErr w:type="spellEnd"/>
-      <w:r>
-        <w:t xml:space="preserve">...A </w:t>
-      </w:r>
-      <w:proofErr w:type="spellStart"/>
-      <w:r>
-        <w:t>aspon</w:t>
-      </w:r>
-      <w:proofErr w:type="spellEnd"/>
-      <w:r>
-        <w:t xml:space="preserve"> sa vyhneme vytknutiu od </w:t>
-      </w:r>
-      <w:proofErr w:type="spellStart"/>
-      <w:r>
-        <w:t>gazakovej</w:t>
-      </w:r>
-      <w:proofErr w:type="spellEnd"/>
-      <w:r>
-        <w:t xml:space="preserve"> </w:t>
-      </w:r>
-      <w:proofErr w:type="spellStart"/>
-      <w:r>
-        <w:t>resp</w:t>
-      </w:r>
-      <w:proofErr w:type="spellEnd"/>
-      <w:r>
-        <w:t xml:space="preserve"> </w:t>
-      </w:r>
-      <w:proofErr w:type="spellStart"/>
-      <w:r>
-        <w:t>petrovica</w:t>
-      </w:r>
-      <w:proofErr w:type="spellEnd"/>
-      <w:r>
-        <w:t xml:space="preserve"> </w:t>
-      </w:r>
-      <w:proofErr w:type="spellStart"/>
-      <w:r>
-        <w:t>ze</w:t>
-      </w:r>
-      <w:proofErr w:type="spellEnd"/>
-      <w:r>
-        <w:t xml:space="preserve"> sa v tom </w:t>
-      </w:r>
-      <w:proofErr w:type="spellStart"/>
-      <w:r>
-        <w:t>neda</w:t>
-      </w:r>
-      <w:proofErr w:type="spellEnd"/>
-      <w:r>
-        <w:t xml:space="preserve"> </w:t>
-      </w:r>
-      <w:proofErr w:type="spellStart"/>
-      <w:r>
-        <w:t>orientovat</w:t>
-      </w:r>
-      <w:proofErr w:type="spellEnd"/>
+        <w:t>Urob tie linky ako „taby“ tj kazdy link napr v udalostiach bude to Vsetky eventy, Najnovsie a Najdolezitejsie mat vyzor ako obdlznik ktoreho pravy a horny roh bude zaobleny a bude to nalepene hned nad gridom aby to posobilo ako zalozka. A ked bude niektora z nich vybrana napr ze uzivatel bude mat prave zobrazene Vsetky eventy tak tomu zmen pozadie (selected) tak ako si robil navigaciu, Takto bude aspon uzivatel vediet kde sa prave nachadza. Spomen si na Novotneho prednasku o tom ze uzivatel je na stranke strateny...A aspon sa vyhneme vytknutiu od gazakovej resp petrovica ze sa v tom neda orientovat</w:t>
+      </w:r>
     </w:p>
     <w:sectPr>
       <w:pgSz w:w="11906" w:h="16838"/>

</xml_diff>